<commit_message>
Learned about pseudorandom and block ciphers
</commit_message>
<xml_diff>
--- a/Cryptography/Lecture4/notes.docx
+++ b/Cryptography/Lecture4/notes.docx
@@ -4,6 +4,386 @@
   <w:body>
     <w:p>
       <w:r>
+        <w:drawing>
+          <wp:inline distT="0" distB="0" distL="0" distR="0" wp14:anchorId="585F3512" wp14:editId="5EBDFA30">
+            <wp:extent cx="5274310" cy="3732530"/>
+            <wp:effectExtent l="0" t="0" r="2540" b="1270"/>
+            <wp:docPr id="628717226" name="图片 1"/>
+            <wp:cNvGraphicFramePr>
+              <a:graphicFrameLocks xmlns:a="http://schemas.openxmlformats.org/drawingml/2006/main" noChangeAspect="1"/>
+            </wp:cNvGraphicFramePr>
+            <a:graphic xmlns:a="http://schemas.openxmlformats.org/drawingml/2006/main">
+              <a:graphicData uri="http://schemas.openxmlformats.org/drawingml/2006/picture">
+                <pic:pic xmlns:pic="http://schemas.openxmlformats.org/drawingml/2006/picture">
+                  <pic:nvPicPr>
+                    <pic:cNvPr id="628717226" name=""/>
+                    <pic:cNvPicPr/>
+                  </pic:nvPicPr>
+                  <pic:blipFill>
+                    <a:blip r:embed="rId4"/>
+                    <a:stretch>
+                      <a:fillRect/>
+                    </a:stretch>
+                  </pic:blipFill>
+                  <pic:spPr>
+                    <a:xfrm>
+                      <a:off x="0" y="0"/>
+                      <a:ext cx="5274310" cy="3732530"/>
+                    </a:xfrm>
+                    <a:prstGeom prst="rect">
+                      <a:avLst/>
+                    </a:prstGeom>
+                  </pic:spPr>
+                </pic:pic>
+              </a:graphicData>
+            </a:graphic>
+          </wp:inline>
+        </w:drawing>
+      </w:r>
+      <w:r>
+        <w:drawing>
+          <wp:inline distT="0" distB="0" distL="0" distR="0" wp14:anchorId="0E92B738" wp14:editId="45C638CC">
+            <wp:extent cx="5274310" cy="3681095"/>
+            <wp:effectExtent l="0" t="0" r="2540" b="0"/>
+            <wp:docPr id="868880662" name="图片 1"/>
+            <wp:cNvGraphicFramePr>
+              <a:graphicFrameLocks xmlns:a="http://schemas.openxmlformats.org/drawingml/2006/main" noChangeAspect="1"/>
+            </wp:cNvGraphicFramePr>
+            <a:graphic xmlns:a="http://schemas.openxmlformats.org/drawingml/2006/main">
+              <a:graphicData uri="http://schemas.openxmlformats.org/drawingml/2006/picture">
+                <pic:pic xmlns:pic="http://schemas.openxmlformats.org/drawingml/2006/picture">
+                  <pic:nvPicPr>
+                    <pic:cNvPr id="868880662" name=""/>
+                    <pic:cNvPicPr/>
+                  </pic:nvPicPr>
+                  <pic:blipFill>
+                    <a:blip r:embed="rId5"/>
+                    <a:stretch>
+                      <a:fillRect/>
+                    </a:stretch>
+                  </pic:blipFill>
+                  <pic:spPr>
+                    <a:xfrm>
+                      <a:off x="0" y="0"/>
+                      <a:ext cx="5274310" cy="3681095"/>
+                    </a:xfrm>
+                    <a:prstGeom prst="rect">
+                      <a:avLst/>
+                    </a:prstGeom>
+                  </pic:spPr>
+                </pic:pic>
+              </a:graphicData>
+            </a:graphic>
+          </wp:inline>
+        </w:drawing>
+      </w:r>
+      <w:r>
+        <w:lastRenderedPageBreak/>
+        <w:drawing>
+          <wp:inline distT="0" distB="0" distL="0" distR="0" wp14:anchorId="5ABBAA1D" wp14:editId="4ACA7185">
+            <wp:extent cx="5274310" cy="3435985"/>
+            <wp:effectExtent l="0" t="0" r="2540" b="0"/>
+            <wp:docPr id="1810790443" name="图片 1"/>
+            <wp:cNvGraphicFramePr>
+              <a:graphicFrameLocks xmlns:a="http://schemas.openxmlformats.org/drawingml/2006/main" noChangeAspect="1"/>
+            </wp:cNvGraphicFramePr>
+            <a:graphic xmlns:a="http://schemas.openxmlformats.org/drawingml/2006/main">
+              <a:graphicData uri="http://schemas.openxmlformats.org/drawingml/2006/picture">
+                <pic:pic xmlns:pic="http://schemas.openxmlformats.org/drawingml/2006/picture">
+                  <pic:nvPicPr>
+                    <pic:cNvPr id="1810790443" name=""/>
+                    <pic:cNvPicPr/>
+                  </pic:nvPicPr>
+                  <pic:blipFill>
+                    <a:blip r:embed="rId6"/>
+                    <a:stretch>
+                      <a:fillRect/>
+                    </a:stretch>
+                  </pic:blipFill>
+                  <pic:spPr>
+                    <a:xfrm>
+                      <a:off x="0" y="0"/>
+                      <a:ext cx="5274310" cy="3435985"/>
+                    </a:xfrm>
+                    <a:prstGeom prst="rect">
+                      <a:avLst/>
+                    </a:prstGeom>
+                  </pic:spPr>
+                </pic:pic>
+              </a:graphicData>
+            </a:graphic>
+          </wp:inline>
+        </w:drawing>
+      </w:r>
+      <w:r>
+        <w:drawing>
+          <wp:inline distT="0" distB="0" distL="0" distR="0" wp14:anchorId="108AA024" wp14:editId="1725AD93">
+            <wp:extent cx="5274310" cy="2642870"/>
+            <wp:effectExtent l="0" t="0" r="2540" b="5080"/>
+            <wp:docPr id="860837320" name="图片 1"/>
+            <wp:cNvGraphicFramePr>
+              <a:graphicFrameLocks xmlns:a="http://schemas.openxmlformats.org/drawingml/2006/main" noChangeAspect="1"/>
+            </wp:cNvGraphicFramePr>
+            <a:graphic xmlns:a="http://schemas.openxmlformats.org/drawingml/2006/main">
+              <a:graphicData uri="http://schemas.openxmlformats.org/drawingml/2006/picture">
+                <pic:pic xmlns:pic="http://schemas.openxmlformats.org/drawingml/2006/picture">
+                  <pic:nvPicPr>
+                    <pic:cNvPr id="860837320" name=""/>
+                    <pic:cNvPicPr/>
+                  </pic:nvPicPr>
+                  <pic:blipFill>
+                    <a:blip r:embed="rId7"/>
+                    <a:stretch>
+                      <a:fillRect/>
+                    </a:stretch>
+                  </pic:blipFill>
+                  <pic:spPr>
+                    <a:xfrm>
+                      <a:off x="0" y="0"/>
+                      <a:ext cx="5274310" cy="2642870"/>
+                    </a:xfrm>
+                    <a:prstGeom prst="rect">
+                      <a:avLst/>
+                    </a:prstGeom>
+                  </pic:spPr>
+                </pic:pic>
+              </a:graphicData>
+            </a:graphic>
+          </wp:inline>
+        </w:drawing>
+      </w:r>
+      <w:r>
+        <w:drawing>
+          <wp:inline distT="0" distB="0" distL="0" distR="0" wp14:anchorId="62F5D01A" wp14:editId="688B07F9">
+            <wp:extent cx="5274310" cy="2196465"/>
+            <wp:effectExtent l="0" t="0" r="2540" b="0"/>
+            <wp:docPr id="288461054" name="图片 1" descr="文本&#10;&#10;AI 生成的内容可能不正确。"/>
+            <wp:cNvGraphicFramePr>
+              <a:graphicFrameLocks xmlns:a="http://schemas.openxmlformats.org/drawingml/2006/main" noChangeAspect="1"/>
+            </wp:cNvGraphicFramePr>
+            <a:graphic xmlns:a="http://schemas.openxmlformats.org/drawingml/2006/main">
+              <a:graphicData uri="http://schemas.openxmlformats.org/drawingml/2006/picture">
+                <pic:pic xmlns:pic="http://schemas.openxmlformats.org/drawingml/2006/picture">
+                  <pic:nvPicPr>
+                    <pic:cNvPr id="288461054" name="图片 1" descr="文本&#10;&#10;AI 生成的内容可能不正确。"/>
+                    <pic:cNvPicPr/>
+                  </pic:nvPicPr>
+                  <pic:blipFill>
+                    <a:blip r:embed="rId8"/>
+                    <a:stretch>
+                      <a:fillRect/>
+                    </a:stretch>
+                  </pic:blipFill>
+                  <pic:spPr>
+                    <a:xfrm>
+                      <a:off x="0" y="0"/>
+                      <a:ext cx="5274310" cy="2196465"/>
+                    </a:xfrm>
+                    <a:prstGeom prst="rect">
+                      <a:avLst/>
+                    </a:prstGeom>
+                  </pic:spPr>
+                </pic:pic>
+              </a:graphicData>
+            </a:graphic>
+          </wp:inline>
+        </w:drawing>
+      </w:r>
+      <w:r>
+        <w:lastRenderedPageBreak/>
+        <w:drawing>
+          <wp:inline distT="0" distB="0" distL="0" distR="0" wp14:anchorId="2754B4FC" wp14:editId="38BE0B9C">
+            <wp:extent cx="5274310" cy="3924300"/>
+            <wp:effectExtent l="0" t="0" r="2540" b="0"/>
+            <wp:docPr id="1368206334" name="图片 1"/>
+            <wp:cNvGraphicFramePr>
+              <a:graphicFrameLocks xmlns:a="http://schemas.openxmlformats.org/drawingml/2006/main" noChangeAspect="1"/>
+            </wp:cNvGraphicFramePr>
+            <a:graphic xmlns:a="http://schemas.openxmlformats.org/drawingml/2006/main">
+              <a:graphicData uri="http://schemas.openxmlformats.org/drawingml/2006/picture">
+                <pic:pic xmlns:pic="http://schemas.openxmlformats.org/drawingml/2006/picture">
+                  <pic:nvPicPr>
+                    <pic:cNvPr id="1368206334" name=""/>
+                    <pic:cNvPicPr/>
+                  </pic:nvPicPr>
+                  <pic:blipFill>
+                    <a:blip r:embed="rId9"/>
+                    <a:stretch>
+                      <a:fillRect/>
+                    </a:stretch>
+                  </pic:blipFill>
+                  <pic:spPr>
+                    <a:xfrm>
+                      <a:off x="0" y="0"/>
+                      <a:ext cx="5274310" cy="3924300"/>
+                    </a:xfrm>
+                    <a:prstGeom prst="rect">
+                      <a:avLst/>
+                    </a:prstGeom>
+                  </pic:spPr>
+                </pic:pic>
+              </a:graphicData>
+            </a:graphic>
+          </wp:inline>
+        </w:drawing>
+      </w:r>
+      <w:r>
+        <w:drawing>
+          <wp:inline distT="0" distB="0" distL="0" distR="0" wp14:anchorId="676DAE1C" wp14:editId="248CE400">
+            <wp:extent cx="5274310" cy="1671320"/>
+            <wp:effectExtent l="0" t="0" r="2540" b="5080"/>
+            <wp:docPr id="567366721" name="图片 1"/>
+            <wp:cNvGraphicFramePr>
+              <a:graphicFrameLocks xmlns:a="http://schemas.openxmlformats.org/drawingml/2006/main" noChangeAspect="1"/>
+            </wp:cNvGraphicFramePr>
+            <a:graphic xmlns:a="http://schemas.openxmlformats.org/drawingml/2006/main">
+              <a:graphicData uri="http://schemas.openxmlformats.org/drawingml/2006/picture">
+                <pic:pic xmlns:pic="http://schemas.openxmlformats.org/drawingml/2006/picture">
+                  <pic:nvPicPr>
+                    <pic:cNvPr id="567366721" name=""/>
+                    <pic:cNvPicPr/>
+                  </pic:nvPicPr>
+                  <pic:blipFill>
+                    <a:blip r:embed="rId10"/>
+                    <a:stretch>
+                      <a:fillRect/>
+                    </a:stretch>
+                  </pic:blipFill>
+                  <pic:spPr>
+                    <a:xfrm>
+                      <a:off x="0" y="0"/>
+                      <a:ext cx="5274310" cy="1671320"/>
+                    </a:xfrm>
+                    <a:prstGeom prst="rect">
+                      <a:avLst/>
+                    </a:prstGeom>
+                  </pic:spPr>
+                </pic:pic>
+              </a:graphicData>
+            </a:graphic>
+          </wp:inline>
+        </w:drawing>
+      </w:r>
+      <w:r>
+        <w:t>AES 是一个基于密钥的伪随机置换（PRP）族，是一种对称加密算法。</w:t>
+      </w:r>
+      <w:r>
+        <w:drawing>
+          <wp:inline distT="0" distB="0" distL="0" distR="0" wp14:anchorId="3FC84E99" wp14:editId="595B30C7">
+            <wp:extent cx="5274310" cy="1782445"/>
+            <wp:effectExtent l="0" t="0" r="2540" b="8255"/>
+            <wp:docPr id="530600593" name="图片 1"/>
+            <wp:cNvGraphicFramePr>
+              <a:graphicFrameLocks xmlns:a="http://schemas.openxmlformats.org/drawingml/2006/main" noChangeAspect="1"/>
+            </wp:cNvGraphicFramePr>
+            <a:graphic xmlns:a="http://schemas.openxmlformats.org/drawingml/2006/main">
+              <a:graphicData uri="http://schemas.openxmlformats.org/drawingml/2006/picture">
+                <pic:pic xmlns:pic="http://schemas.openxmlformats.org/drawingml/2006/picture">
+                  <pic:nvPicPr>
+                    <pic:cNvPr id="530600593" name=""/>
+                    <pic:cNvPicPr/>
+                  </pic:nvPicPr>
+                  <pic:blipFill>
+                    <a:blip r:embed="rId11"/>
+                    <a:stretch>
+                      <a:fillRect/>
+                    </a:stretch>
+                  </pic:blipFill>
+                  <pic:spPr>
+                    <a:xfrm>
+                      <a:off x="0" y="0"/>
+                      <a:ext cx="5274310" cy="1782445"/>
+                    </a:xfrm>
+                    <a:prstGeom prst="rect">
+                      <a:avLst/>
+                    </a:prstGeom>
+                  </pic:spPr>
+                </pic:pic>
+              </a:graphicData>
+            </a:graphic>
+          </wp:inline>
+        </w:drawing>
+      </w:r>
+      <w:r>
+        <w:lastRenderedPageBreak/>
+        <w:drawing>
+          <wp:inline distT="0" distB="0" distL="0" distR="0" wp14:anchorId="59E997C2" wp14:editId="08656D28">
+            <wp:extent cx="5274310" cy="3588385"/>
+            <wp:effectExtent l="0" t="0" r="2540" b="0"/>
+            <wp:docPr id="1119453811" name="图片 1" descr="文本&#10;&#10;AI 生成的内容可能不正确。"/>
+            <wp:cNvGraphicFramePr>
+              <a:graphicFrameLocks xmlns:a="http://schemas.openxmlformats.org/drawingml/2006/main" noChangeAspect="1"/>
+            </wp:cNvGraphicFramePr>
+            <a:graphic xmlns:a="http://schemas.openxmlformats.org/drawingml/2006/main">
+              <a:graphicData uri="http://schemas.openxmlformats.org/drawingml/2006/picture">
+                <pic:pic xmlns:pic="http://schemas.openxmlformats.org/drawingml/2006/picture">
+                  <pic:nvPicPr>
+                    <pic:cNvPr id="1119453811" name="图片 1" descr="文本&#10;&#10;AI 生成的内容可能不正确。"/>
+                    <pic:cNvPicPr/>
+                  </pic:nvPicPr>
+                  <pic:blipFill>
+                    <a:blip r:embed="rId12"/>
+                    <a:stretch>
+                      <a:fillRect/>
+                    </a:stretch>
+                  </pic:blipFill>
+                  <pic:spPr>
+                    <a:xfrm>
+                      <a:off x="0" y="0"/>
+                      <a:ext cx="5274310" cy="3588385"/>
+                    </a:xfrm>
+                    <a:prstGeom prst="rect">
+                      <a:avLst/>
+                    </a:prstGeom>
+                  </pic:spPr>
+                </pic:pic>
+              </a:graphicData>
+            </a:graphic>
+          </wp:inline>
+        </w:drawing>
+      </w:r>
+      <w:r>
+        <w:drawing>
+          <wp:inline distT="0" distB="0" distL="0" distR="0" wp14:anchorId="6D8F0175" wp14:editId="19CEFAAC">
+            <wp:extent cx="5274310" cy="3455670"/>
+            <wp:effectExtent l="0" t="0" r="2540" b="0"/>
+            <wp:docPr id="1464861550" name="图片 1"/>
+            <wp:cNvGraphicFramePr>
+              <a:graphicFrameLocks xmlns:a="http://schemas.openxmlformats.org/drawingml/2006/main" noChangeAspect="1"/>
+            </wp:cNvGraphicFramePr>
+            <a:graphic xmlns:a="http://schemas.openxmlformats.org/drawingml/2006/main">
+              <a:graphicData uri="http://schemas.openxmlformats.org/drawingml/2006/picture">
+                <pic:pic xmlns:pic="http://schemas.openxmlformats.org/drawingml/2006/picture">
+                  <pic:nvPicPr>
+                    <pic:cNvPr id="1464861550" name=""/>
+                    <pic:cNvPicPr/>
+                  </pic:nvPicPr>
+                  <pic:blipFill>
+                    <a:blip r:embed="rId13"/>
+                    <a:stretch>
+                      <a:fillRect/>
+                    </a:stretch>
+                  </pic:blipFill>
+                  <pic:spPr>
+                    <a:xfrm>
+                      <a:off x="0" y="0"/>
+                      <a:ext cx="5274310" cy="3455670"/>
+                    </a:xfrm>
+                    <a:prstGeom prst="rect">
+                      <a:avLst/>
+                    </a:prstGeom>
+                  </pic:spPr>
+                </pic:pic>
+              </a:graphicData>
+            </a:graphic>
+          </wp:inline>
+        </w:drawing>
+      </w:r>
+      <w:r>
+        <w:rPr>
+          <w:noProof/>
+        </w:rPr>
+        <w:lastRenderedPageBreak/>
         <w:drawing>
           <wp:inline distT="0" distB="0" distL="0" distR="0" wp14:anchorId="0C3F436B" wp14:editId="1E27D3AC">
             <wp:extent cx="5274310" cy="3926205"/>
@@ -20,7 +400,7 @@
                     <pic:cNvPicPr/>
                   </pic:nvPicPr>
                   <pic:blipFill>
-                    <a:blip r:embed="rId4"/>
+                    <a:blip r:embed="rId14"/>
                     <a:stretch>
                       <a:fillRect/>
                     </a:stretch>
@@ -42,6 +422,47 @@
       </w:r>
       <w:r>
         <w:drawing>
+          <wp:inline distT="0" distB="0" distL="0" distR="0" wp14:anchorId="2E3A35A7" wp14:editId="743BC5FC">
+            <wp:extent cx="5274310" cy="3949700"/>
+            <wp:effectExtent l="0" t="0" r="2540" b="0"/>
+            <wp:docPr id="46021308" name="图片 1"/>
+            <wp:cNvGraphicFramePr>
+              <a:graphicFrameLocks xmlns:a="http://schemas.openxmlformats.org/drawingml/2006/main" noChangeAspect="1"/>
+            </wp:cNvGraphicFramePr>
+            <a:graphic xmlns:a="http://schemas.openxmlformats.org/drawingml/2006/main">
+              <a:graphicData uri="http://schemas.openxmlformats.org/drawingml/2006/picture">
+                <pic:pic xmlns:pic="http://schemas.openxmlformats.org/drawingml/2006/picture">
+                  <pic:nvPicPr>
+                    <pic:cNvPr id="46021308" name=""/>
+                    <pic:cNvPicPr/>
+                  </pic:nvPicPr>
+                  <pic:blipFill>
+                    <a:blip r:embed="rId15"/>
+                    <a:stretch>
+                      <a:fillRect/>
+                    </a:stretch>
+                  </pic:blipFill>
+                  <pic:spPr>
+                    <a:xfrm>
+                      <a:off x="0" y="0"/>
+                      <a:ext cx="5274310" cy="3949700"/>
+                    </a:xfrm>
+                    <a:prstGeom prst="rect">
+                      <a:avLst/>
+                    </a:prstGeom>
+                  </pic:spPr>
+                </pic:pic>
+              </a:graphicData>
+            </a:graphic>
+          </wp:inline>
+        </w:drawing>
+      </w:r>
+      <w:r>
+        <w:rPr>
+          <w:noProof/>
+        </w:rPr>
+        <w:lastRenderedPageBreak/>
+        <w:drawing>
           <wp:inline distT="0" distB="0" distL="0" distR="0" wp14:anchorId="571A6617" wp14:editId="24796993">
             <wp:extent cx="5274310" cy="3650615"/>
             <wp:effectExtent l="0" t="0" r="2540" b="6985"/>
@@ -57,7 +478,7 @@
                     <pic:cNvPicPr/>
                   </pic:nvPicPr>
                   <pic:blipFill>
-                    <a:blip r:embed="rId5"/>
+                    <a:blip r:embed="rId16"/>
                     <a:stretch>
                       <a:fillRect/>
                     </a:stretch>
@@ -80,7 +501,9 @@
     </w:p>
     <w:p>
       <w:r>
-        <w:lastRenderedPageBreak/>
+        <w:rPr>
+          <w:noProof/>
+        </w:rPr>
         <w:drawing>
           <wp:inline distT="0" distB="0" distL="0" distR="0" wp14:anchorId="3D8451D1" wp14:editId="6F8E191E">
             <wp:extent cx="5274310" cy="3942080"/>
@@ -97,7 +520,7 @@
                     <pic:cNvPicPr/>
                   </pic:nvPicPr>
                   <pic:blipFill>
-                    <a:blip r:embed="rId6"/>
+                    <a:blip r:embed="rId17"/>
                     <a:stretch>
                       <a:fillRect/>
                     </a:stretch>
@@ -118,6 +541,10 @@
         </w:drawing>
       </w:r>
       <w:r>
+        <w:rPr>
+          <w:noProof/>
+        </w:rPr>
+        <w:lastRenderedPageBreak/>
         <w:drawing>
           <wp:inline distT="0" distB="0" distL="0" distR="0" wp14:anchorId="0C2C71CF" wp14:editId="4EE7A7B1">
             <wp:extent cx="5274310" cy="3929380"/>
@@ -134,7 +561,7 @@
                     <pic:cNvPicPr/>
                   </pic:nvPicPr>
                   <pic:blipFill>
-                    <a:blip r:embed="rId7"/>
+                    <a:blip r:embed="rId18"/>
                     <a:stretch>
                       <a:fillRect/>
                     </a:stretch>
@@ -155,7 +582,9 @@
         </w:drawing>
       </w:r>
       <w:r>
-        <w:lastRenderedPageBreak/>
+        <w:rPr>
+          <w:noProof/>
+        </w:rPr>
         <w:drawing>
           <wp:inline distT="0" distB="0" distL="0" distR="0" wp14:anchorId="4402AFF4" wp14:editId="1B46ABBE">
             <wp:extent cx="5274310" cy="3919855"/>
@@ -172,7 +601,7 @@
                     <pic:cNvPicPr/>
                   </pic:nvPicPr>
                   <pic:blipFill>
-                    <a:blip r:embed="rId8"/>
+                    <a:blip r:embed="rId19"/>
                     <a:stretch>
                       <a:fillRect/>
                     </a:stretch>
@@ -194,12 +623,11 @@
       </w:r>
     </w:p>
     <w:p>
-      <w:pPr>
+      <w:r>
         <w:rPr>
-          <w:rFonts w:hint="eastAsia"/>
+          <w:noProof/>
         </w:rPr>
-      </w:pPr>
-      <w:r>
+        <w:lastRenderedPageBreak/>
         <w:drawing>
           <wp:inline distT="0" distB="0" distL="0" distR="0" wp14:anchorId="3A28AA12" wp14:editId="4A0197C4">
             <wp:extent cx="5274310" cy="3936365"/>
@@ -216,7 +644,7 @@
                     <pic:cNvPicPr/>
                   </pic:nvPicPr>
                   <pic:blipFill>
-                    <a:blip r:embed="rId9"/>
+                    <a:blip r:embed="rId20"/>
                     <a:stretch>
                       <a:fillRect/>
                     </a:stretch>
@@ -237,7 +665,9 @@
         </w:drawing>
       </w:r>
       <w:r>
-        <w:lastRenderedPageBreak/>
+        <w:rPr>
+          <w:noProof/>
+        </w:rPr>
         <w:drawing>
           <wp:inline distT="0" distB="0" distL="0" distR="0" wp14:anchorId="0EDB6D91" wp14:editId="5DAEE0EF">
             <wp:extent cx="5274310" cy="3931920"/>
@@ -254,7 +684,7 @@
                     <pic:cNvPicPr/>
                   </pic:nvPicPr>
                   <pic:blipFill>
-                    <a:blip r:embed="rId10"/>
+                    <a:blip r:embed="rId21"/>
                     <a:stretch>
                       <a:fillRect/>
                     </a:stretch>
@@ -275,6 +705,10 @@
         </w:drawing>
       </w:r>
       <w:r>
+        <w:rPr>
+          <w:noProof/>
+        </w:rPr>
+        <w:lastRenderedPageBreak/>
         <w:drawing>
           <wp:inline distT="0" distB="0" distL="0" distR="0" wp14:anchorId="2B68D779" wp14:editId="39A8DEEB">
             <wp:extent cx="5274310" cy="3936365"/>
@@ -291,7 +725,7 @@
                     <pic:cNvPicPr/>
                   </pic:nvPicPr>
                   <pic:blipFill>
-                    <a:blip r:embed="rId11"/>
+                    <a:blip r:embed="rId22"/>
                     <a:stretch>
                       <a:fillRect/>
                     </a:stretch>
@@ -312,7 +746,9 @@
         </w:drawing>
       </w:r>
       <w:r>
-        <w:lastRenderedPageBreak/>
+        <w:rPr>
+          <w:noProof/>
+        </w:rPr>
         <w:drawing>
           <wp:inline distT="0" distB="0" distL="0" distR="0" wp14:anchorId="1637CD4E" wp14:editId="405A35FF">
             <wp:extent cx="5274310" cy="3929380"/>
@@ -329,7 +765,7 @@
                     <pic:cNvPicPr/>
                   </pic:nvPicPr>
                   <pic:blipFill>
-                    <a:blip r:embed="rId12"/>
+                    <a:blip r:embed="rId23"/>
                     <a:stretch>
                       <a:fillRect/>
                     </a:stretch>
@@ -967,7 +1403,6 @@
   <w:style w:type="character" w:default="1" w:styleId="a0">
     <w:name w:val="Default Paragraph Font"/>
     <w:uiPriority w:val="1"/>
-    <w:semiHidden/>
     <w:unhideWhenUsed/>
   </w:style>
   <w:style w:type="table" w:default="1" w:styleId="a1">

</xml_diff>